<commit_message>
cambio logo entrevista 2
</commit_message>
<xml_diff>
--- a/Documentos/entrevista E-02.docx
+++ b/Documentos/entrevista E-02.docx
@@ -375,11 +375,7 @@
       </w:pPr>
       <w:r>
         <w:rPr/>
-        <w:t>Identificación:  E-0</w:t>
-      </w:r>
-      <w:r>
-        <w:rPr/>
-        <w:t>2</w:t>
+        <w:t>Identificación:  E-02</w:t>
       </w:r>
     </w:p>
     <w:p>
@@ -548,15 +544,15 @@
         </w:tblCellMar>
       </w:tblPr>
       <w:tblGrid>
-        <w:gridCol w:w="2125"/>
-        <w:gridCol w:w="825"/>
+        <w:gridCol w:w="2124"/>
+        <w:gridCol w:w="826"/>
         <w:gridCol w:w="2994"/>
       </w:tblGrid>
       <w:tr>
         <w:trPr/>
         <w:tc>
           <w:tcPr>
-            <w:tcW w:w="2125" w:type="dxa"/>
+            <w:tcW w:w="2124" w:type="dxa"/>
             <w:tcBorders>
               <w:top w:val="double" w:sz="18" w:space="0" w:color="292929"/>
             </w:tcBorders>
@@ -579,7 +575,7 @@
                   <wp:positionV relativeFrom="paragraph">
                     <wp:posOffset>635</wp:posOffset>
                   </wp:positionV>
-                  <wp:extent cx="1260475" cy="800735"/>
+                  <wp:extent cx="1260475" cy="1181735"/>
                   <wp:effectExtent l="0" t="0" r="0" b="0"/>
                   <wp:wrapSquare wrapText="largest"/>
                   <wp:docPr id="1" name="Image1" descr=""/>
@@ -604,7 +600,7 @@
                         <pic:spPr bwMode="auto">
                           <a:xfrm>
                             <a:off x="0" y="0"/>
-                            <a:ext cx="1260475" cy="800735"/>
+                            <a:ext cx="1260475" cy="1181735"/>
                           </a:xfrm>
                           <a:prstGeom prst="rect">
                             <a:avLst/>
@@ -624,7 +620,7 @@
         </w:tc>
         <w:tc>
           <w:tcPr>
-            <w:tcW w:w="825" w:type="dxa"/>
+            <w:tcW w:w="826" w:type="dxa"/>
             <w:tcBorders>
               <w:top w:val="double" w:sz="18" w:space="0" w:color="292929"/>
             </w:tcBorders>
@@ -669,6 +665,7 @@
                 <w:color w:val="241A61"/>
                 <w:sz w:val="18"/>
               </w:rPr>
+              <w:t>Software Solutions, 03/2018</w:t>
             </w:r>
           </w:p>
           <w:p>
@@ -680,7 +677,6 @@
             <w:r>
               <w:rPr>
                 <w:rFonts w:cs="Arial"/>
-                <w:color w:val="241A61"/>
                 <w:sz w:val="18"/>
               </w:rPr>
               <w:fldChar w:fldCharType="begin"/>
@@ -690,7 +686,7 @@
                 <w:sz w:val="18"/>
                 <w:rFonts w:cs="Arial"/>
               </w:rPr>
-              <w:instrText> MACROBUTTON AbrirEspacioPárrafo [Empresa]</w:instrText>
+              <w:instrText> MACROBUTTONrirEspacioPárrafo [Empresa]</w:instrText>
             </w:r>
             <w:r>
               <w:rPr>
@@ -716,7 +712,6 @@
             <w:r>
               <w:rPr>
                 <w:rFonts w:cs="Arial"/>
-                <w:color w:val="241A61"/>
                 <w:sz w:val="18"/>
               </w:rPr>
               <w:fldChar w:fldCharType="begin"/>
@@ -726,7 +721,7 @@
                 <w:sz w:val="18"/>
                 <w:rFonts w:cs="Arial"/>
               </w:rPr>
-              <w:instrText> MACROBUTTON NOMACRO [Mes de año]</w:instrText>
+              <w:instrText> MACROBUTTONMACRO [Mes de año]</w:instrText>
             </w:r>
             <w:r>
               <w:rPr>
@@ -757,13 +752,11 @@
       <w:pPr>
         <w:sectPr>
           <w:headerReference w:type="default" r:id="rId3"/>
-          <w:headerReference w:type="first" r:id="rId4"/>
           <w:type w:val="nextPage"/>
           <w:pgSz w:w="11906" w:h="16838"/>
           <w:pgMar w:left="1701" w:right="1701" w:header="708" w:top="1417" w:footer="0" w:bottom="1417" w:gutter="0"/>
           <w:pgNumType w:fmt="decimal"/>
           <w:formProt w:val="false"/>
-          <w:titlePg/>
           <w:textDirection w:val="lrTb"/>
           <w:docGrid w:type="default" w:linePitch="360" w:charSpace="0"/>
         </w:sectPr>
@@ -818,7 +811,7 @@
           </w:tcPr>
           <w:p>
             <w:pPr>
-              <w:pStyle w:val="Heading1"/>
+              <w:pStyle w:val="Ttulo1"/>
               <w:numPr>
                 <w:ilvl w:val="0"/>
                 <w:numId w:val="0"/>
@@ -855,25 +848,7 @@
                 <w:kern w:val="2"/>
                 <w:sz w:val="24"/>
               </w:rPr>
-              <w:t xml:space="preserve">Fecha de preparación: </w:t>
-            </w:r>
-            <w:r>
-              <w:rPr>
-                <w:rFonts w:cs="Arial"/>
-                <w:bCs/>
-                <w:kern w:val="2"/>
-                <w:sz w:val="24"/>
-              </w:rPr>
-              <w:t>24</w:t>
-            </w:r>
-            <w:r>
-              <w:rPr>
-                <w:rFonts w:cs="Arial"/>
-                <w:bCs/>
-                <w:kern w:val="2"/>
-                <w:sz w:val="24"/>
-              </w:rPr>
-              <w:t>/03/2019</w:t>
+              <w:t>Fecha de preparación: 24/03/2019</w:t>
             </w:r>
           </w:p>
           <w:p>
@@ -939,7 +914,7 @@
           </w:tcPr>
           <w:p>
             <w:pPr>
-              <w:pStyle w:val="Heading1"/>
+              <w:pStyle w:val="Ttulo1"/>
               <w:numPr>
                 <w:ilvl w:val="0"/>
                 <w:numId w:val="0"/>
@@ -981,43 +956,7 @@
                 <w:kern w:val="2"/>
                 <w:sz w:val="24"/>
               </w:rPr>
-              <w:t xml:space="preserve">Fecha/Hora/Duración de la entrevista: </w:t>
-            </w:r>
-            <w:r>
-              <w:rPr>
-                <w:rFonts w:cs="Arial"/>
-                <w:bCs/>
-                <w:kern w:val="2"/>
-                <w:sz w:val="24"/>
-              </w:rPr>
-              <w:t>26</w:t>
-            </w:r>
-            <w:r>
-              <w:rPr>
-                <w:rFonts w:cs="Arial"/>
-                <w:bCs/>
-                <w:kern w:val="2"/>
-                <w:sz w:val="24"/>
-              </w:rPr>
-              <w:t xml:space="preserve">/03/2019 17:00hs, </w:t>
-            </w:r>
-            <w:r>
-              <w:rPr>
-                <w:rFonts w:cs="Arial"/>
-                <w:bCs/>
-                <w:kern w:val="2"/>
-                <w:sz w:val="24"/>
-              </w:rPr>
-              <w:t>40</w:t>
-            </w:r>
-            <w:r>
-              <w:rPr>
-                <w:rFonts w:cs="Arial"/>
-                <w:bCs/>
-                <w:kern w:val="2"/>
-                <w:sz w:val="24"/>
-              </w:rPr>
-              <w:t xml:space="preserve"> Minutos</w:t>
+              <w:t>Fecha/Hora/Duración de la entrevista: 26/03/2019 17:00hs, 40 Minutos</w:t>
             </w:r>
           </w:p>
         </w:tc>
@@ -1039,7 +978,7 @@
           </w:tcPr>
           <w:p>
             <w:pPr>
-              <w:pStyle w:val="Heading1"/>
+              <w:pStyle w:val="Ttulo1"/>
               <w:numPr>
                 <w:ilvl w:val="0"/>
                 <w:numId w:val="0"/>
@@ -1064,7 +1003,7 @@
           </w:p>
           <w:p>
             <w:pPr>
-              <w:pStyle w:val="Heading1"/>
+              <w:pStyle w:val="Ttulo1"/>
               <w:numPr>
                 <w:ilvl w:val="0"/>
                 <w:numId w:val="0"/>
@@ -1079,23 +1018,7 @@
                 <w:sz w:val="24"/>
                 <w:szCs w:val="24"/>
               </w:rPr>
-              <w:t xml:space="preserve">Objetivo a lograr: </w:t>
-            </w:r>
-            <w:r>
-              <w:rPr>
-                <w:b w:val="false"/>
-                <w:sz w:val="24"/>
-                <w:szCs w:val="24"/>
-              </w:rPr>
-              <w:t xml:space="preserve">Profundizar sobre la </w:t>
-            </w:r>
-            <w:r>
-              <w:rPr>
-                <w:b w:val="false"/>
-                <w:sz w:val="24"/>
-                <w:szCs w:val="24"/>
-              </w:rPr>
-              <w:t>idea general del dominio del problema, identificar necesidades reelevantes del entrevistado respecto al sistema a desarrollar y conocer como tratan actualmente el problema.</w:t>
+              <w:t>Objetivo a lograr: Profundizar sobre la idea general del dominio del problema, identificar necesidades reelevantes del entrevistado respecto al sistema a desarrollar y conocer como tratan actualmente el problema.</w:t>
             </w:r>
           </w:p>
         </w:tc>
@@ -1117,7 +1040,7 @@
           </w:tcPr>
           <w:p>
             <w:pPr>
-              <w:pStyle w:val="Heading1"/>
+              <w:pStyle w:val="Ttulo1"/>
               <w:numPr>
                 <w:ilvl w:val="0"/>
                 <w:numId w:val="0"/>
@@ -1178,25 +1101,7 @@
                 <w:sz w:val="24"/>
                 <w:szCs w:val="24"/>
               </w:rPr>
-              <w:t>¿</w:t>
-            </w:r>
-            <w:r>
-              <w:rPr>
-                <w:b/>
-                <w:bCs/>
-                <w:sz w:val="24"/>
-                <w:szCs w:val="24"/>
-              </w:rPr>
-              <w:t>Qué datos se registrarán de las propiedades</w:t>
-            </w:r>
-            <w:r>
-              <w:rPr>
-                <w:b/>
-                <w:bCs/>
-                <w:sz w:val="24"/>
-                <w:szCs w:val="24"/>
-              </w:rPr>
-              <w:t>?</w:t>
+              <w:t>¿Qué datos se registrarán de las propiedades?</w:t>
             </w:r>
           </w:p>
           <w:p>
@@ -1261,17 +1166,21 @@
                 <w:sz w:val="24"/>
                 <w:szCs w:val="24"/>
               </w:rPr>
-              <w:t xml:space="preserve">- </w:t>
-            </w:r>
-            <w:r>
-              <w:rPr>
+              <w:t>- Titulo: el cual tiene que representar la propiedad en general.</w:t>
+            </w:r>
+          </w:p>
+          <w:p>
+            <w:pPr>
+              <w:pStyle w:val="Normalindentado1"/>
+              <w:ind w:left="0" w:right="0" w:hanging="0"/>
+              <w:rPr>
+                <w:b w:val="false"/>
                 <w:b w:val="false"/>
                 <w:bCs w:val="false"/>
                 <w:sz w:val="24"/>
                 <w:szCs w:val="24"/>
               </w:rPr>
-              <w:t>Titulo: el cual tiene que representar la propiedad en general</w:t>
-            </w:r>
+            </w:pPr>
             <w:r>
               <w:rPr>
                 <w:b w:val="false"/>
@@ -1279,7 +1188,7 @@
                 <w:sz w:val="24"/>
                 <w:szCs w:val="24"/>
               </w:rPr>
-              <w:t>.</w:t>
+              <w:t>- Descripción</w:t>
             </w:r>
           </w:p>
           <w:p>
@@ -1301,39 +1210,43 @@
                 <w:sz w:val="24"/>
                 <w:szCs w:val="24"/>
               </w:rPr>
-              <w:t xml:space="preserve">- </w:t>
-            </w:r>
-            <w:r>
-              <w:rPr>
+              <w:t>- Pais, Provincia y Localidad</w:t>
+            </w:r>
+          </w:p>
+          <w:p>
+            <w:pPr>
+              <w:pStyle w:val="Normalindentado1"/>
+              <w:ind w:left="0" w:right="0" w:hanging="0"/>
+              <w:rPr>
+                <w:b w:val="false"/>
                 <w:b w:val="false"/>
                 <w:bCs w:val="false"/>
                 <w:sz w:val="24"/>
                 <w:szCs w:val="24"/>
               </w:rPr>
-              <w:t>Descripción</w:t>
-            </w:r>
-          </w:p>
-          <w:p>
-            <w:pPr>
-              <w:pStyle w:val="Normalindentado1"/>
-              <w:ind w:left="0" w:right="0" w:hanging="0"/>
-              <w:rPr>
-                <w:b w:val="false"/>
+            </w:pPr>
+            <w:r>
+              <w:rPr>
                 <w:b w:val="false"/>
                 <w:bCs w:val="false"/>
                 <w:sz w:val="24"/>
                 <w:szCs w:val="24"/>
               </w:rPr>
-            </w:pPr>
-            <w:r>
-              <w:rPr>
+              <w:t>- Domicilio</w:t>
+            </w:r>
+          </w:p>
+          <w:p>
+            <w:pPr>
+              <w:pStyle w:val="Normalindentado1"/>
+              <w:ind w:left="0" w:right="0" w:hanging="0"/>
+              <w:rPr>
+                <w:b w:val="false"/>
                 <w:b w:val="false"/>
                 <w:bCs w:val="false"/>
                 <w:sz w:val="24"/>
                 <w:szCs w:val="24"/>
               </w:rPr>
-              <w:t xml:space="preserve">- </w:t>
-            </w:r>
+            </w:pPr>
             <w:r>
               <w:rPr>
                 <w:b w:val="false"/>
@@ -1341,7 +1254,7 @@
                 <w:sz w:val="24"/>
                 <w:szCs w:val="24"/>
               </w:rPr>
-              <w:t>Pais, Provincia y Localidad</w:t>
+              <w:t>-Foto: al menos 1</w:t>
             </w:r>
           </w:p>
           <w:p>
@@ -1363,229 +1276,104 @@
                 <w:sz w:val="24"/>
                 <w:szCs w:val="24"/>
               </w:rPr>
-              <w:t xml:space="preserve">- </w:t>
-            </w:r>
-            <w:r>
-              <w:rPr>
+              <w:t>-Precio</w:t>
+            </w:r>
+          </w:p>
+          <w:p>
+            <w:pPr>
+              <w:pStyle w:val="Normalindentado1"/>
+              <w:ind w:left="0" w:right="0" w:hanging="0"/>
+              <w:rPr>
+                <w:b w:val="false"/>
                 <w:b w:val="false"/>
                 <w:bCs w:val="false"/>
                 <w:sz w:val="24"/>
                 <w:szCs w:val="24"/>
               </w:rPr>
-              <w:t>Domicilio</w:t>
-            </w:r>
-          </w:p>
-          <w:p>
-            <w:pPr>
-              <w:pStyle w:val="Normalindentado1"/>
-              <w:ind w:left="0" w:right="0" w:hanging="0"/>
-              <w:rPr>
-                <w:b w:val="false"/>
+            </w:pPr>
+            <w:r>
+              <w:rPr>
                 <w:b w:val="false"/>
                 <w:bCs w:val="false"/>
                 <w:sz w:val="24"/>
                 <w:szCs w:val="24"/>
               </w:rPr>
-            </w:pPr>
-            <w:r>
-              <w:rPr>
+            </w:r>
+          </w:p>
+          <w:p>
+            <w:pPr>
+              <w:pStyle w:val="Normalindentado1"/>
+              <w:ind w:left="0" w:right="0" w:hanging="0"/>
+              <w:rPr/>
+            </w:pPr>
+            <w:r>
+              <w:rPr>
+                <w:b/>
+                <w:bCs/>
+                <w:sz w:val="24"/>
+                <w:szCs w:val="24"/>
+              </w:rPr>
+              <w:t>¿Las primeras propiedades ya estarán cargadas o prefieren cargarlas ustedes?</w:t>
+            </w:r>
+          </w:p>
+          <w:p>
+            <w:pPr>
+              <w:pStyle w:val="Normalindentado1"/>
+              <w:ind w:left="0" w:right="0" w:hanging="0"/>
+              <w:rPr>
+                <w:b w:val="false"/>
+                <w:b w:val="false"/>
+                <w:sz w:val="24"/>
+                <w:szCs w:val="24"/>
+              </w:rPr>
+            </w:pPr>
+            <w:r>
+              <w:rPr>
+                <w:b w:val="false"/>
+                <w:sz w:val="24"/>
+                <w:szCs w:val="24"/>
+              </w:rPr>
+            </w:r>
+          </w:p>
+          <w:p>
+            <w:pPr>
+              <w:pStyle w:val="Normalindentado1"/>
+              <w:ind w:left="0" w:right="0" w:hanging="0"/>
+              <w:rPr/>
+            </w:pPr>
+            <w:r>
+              <w:rPr>
+                <w:rFonts w:eastAsia="Arial"/>
                 <w:b w:val="false"/>
                 <w:bCs w:val="false"/>
                 <w:sz w:val="24"/>
                 <w:szCs w:val="24"/>
               </w:rPr>
-              <w:t>-</w:t>
-            </w:r>
-            <w:r>
-              <w:rPr>
+              <w:t xml:space="preserve">  </w:t>
+            </w:r>
+            <w:r>
+              <w:rPr>
+                <w:rFonts w:eastAsia="Arial"/>
                 <w:b w:val="false"/>
                 <w:bCs w:val="false"/>
                 <w:sz w:val="24"/>
                 <w:szCs w:val="24"/>
               </w:rPr>
-              <w:t>Foto: al menos 1</w:t>
-            </w:r>
-          </w:p>
-          <w:p>
-            <w:pPr>
-              <w:pStyle w:val="Normalindentado1"/>
-              <w:ind w:left="0" w:right="0" w:hanging="0"/>
-              <w:rPr>
-                <w:b w:val="false"/>
+              <w:t>En principio que ya estén cargadas para luego en el caso de necesitarlo modificarlas nosotros o crear nuevas</w:t>
+            </w:r>
+            <w:r>
+              <w:rPr>
                 <w:b w:val="false"/>
                 <w:bCs w:val="false"/>
                 <w:sz w:val="24"/>
                 <w:szCs w:val="24"/>
               </w:rPr>
-            </w:pPr>
-            <w:r>
-              <w:rPr>
-                <w:b w:val="false"/>
-                <w:bCs w:val="false"/>
-                <w:sz w:val="24"/>
-                <w:szCs w:val="24"/>
-              </w:rPr>
-              <w:t>-</w:t>
-            </w:r>
-            <w:r>
-              <w:rPr>
-                <w:b w:val="false"/>
-                <w:bCs w:val="false"/>
-                <w:sz w:val="24"/>
-                <w:szCs w:val="24"/>
-              </w:rPr>
-              <w:t>Precio</w:t>
-            </w:r>
-          </w:p>
-          <w:p>
-            <w:pPr>
-              <w:pStyle w:val="Normalindentado1"/>
-              <w:ind w:left="0" w:right="0" w:hanging="0"/>
-              <w:rPr>
-                <w:b w:val="false"/>
-                <w:b w:val="false"/>
-                <w:bCs w:val="false"/>
-                <w:sz w:val="24"/>
-                <w:szCs w:val="24"/>
-              </w:rPr>
-            </w:pPr>
-            <w:r>
-              <w:rPr>
-                <w:b w:val="false"/>
-                <w:bCs w:val="false"/>
-                <w:sz w:val="24"/>
-                <w:szCs w:val="24"/>
-              </w:rPr>
-            </w:r>
-          </w:p>
-          <w:p>
-            <w:pPr>
-              <w:pStyle w:val="Normalindentado1"/>
-              <w:ind w:left="0" w:right="0" w:hanging="0"/>
-              <w:rPr/>
-            </w:pPr>
-            <w:r>
-              <w:rPr>
-                <w:b/>
-                <w:bCs/>
-                <w:sz w:val="24"/>
-                <w:szCs w:val="24"/>
-              </w:rPr>
-              <w:t>¿</w:t>
-            </w:r>
-            <w:r>
-              <w:rPr>
-                <w:b/>
-                <w:bCs/>
-                <w:sz w:val="24"/>
-                <w:szCs w:val="24"/>
-              </w:rPr>
-              <w:t>Las primeras propiedades ya est</w:t>
-            </w:r>
-            <w:r>
-              <w:rPr>
-                <w:b/>
-                <w:bCs/>
-                <w:sz w:val="24"/>
-                <w:szCs w:val="24"/>
-              </w:rPr>
-              <w:t>a</w:t>
-            </w:r>
-            <w:r>
-              <w:rPr>
-                <w:b/>
-                <w:bCs/>
-                <w:sz w:val="24"/>
-                <w:szCs w:val="24"/>
-              </w:rPr>
-              <w:t>r</w:t>
-            </w:r>
-            <w:r>
-              <w:rPr>
-                <w:b/>
-                <w:bCs/>
-                <w:sz w:val="24"/>
-                <w:szCs w:val="24"/>
-              </w:rPr>
-              <w:t>á</w:t>
-            </w:r>
-            <w:r>
-              <w:rPr>
-                <w:b/>
-                <w:bCs/>
-                <w:sz w:val="24"/>
-                <w:szCs w:val="24"/>
-              </w:rPr>
-              <w:t>n cargadas o prefieren cargarlas ustedes</w:t>
-            </w:r>
-            <w:r>
-              <w:rPr>
-                <w:b/>
-                <w:bCs/>
-                <w:sz w:val="24"/>
-                <w:szCs w:val="24"/>
-              </w:rPr>
-              <w:t>?</w:t>
-            </w:r>
-          </w:p>
-          <w:p>
-            <w:pPr>
-              <w:pStyle w:val="Normalindentado1"/>
-              <w:ind w:left="0" w:right="0" w:hanging="0"/>
-              <w:rPr>
-                <w:b w:val="false"/>
-                <w:b w:val="false"/>
-                <w:sz w:val="24"/>
-                <w:szCs w:val="24"/>
-              </w:rPr>
-            </w:pPr>
-            <w:r>
-              <w:rPr>
-                <w:b w:val="false"/>
-                <w:sz w:val="24"/>
-                <w:szCs w:val="24"/>
-              </w:rPr>
-            </w:r>
-          </w:p>
-          <w:p>
-            <w:pPr>
-              <w:pStyle w:val="Normalindentado1"/>
-              <w:ind w:left="0" w:right="0" w:hanging="0"/>
-              <w:rPr/>
-            </w:pPr>
-            <w:r>
-              <w:rPr>
-                <w:rFonts w:eastAsia="Arial"/>
-                <w:b w:val="false"/>
-                <w:bCs w:val="false"/>
-                <w:sz w:val="24"/>
-                <w:szCs w:val="24"/>
-              </w:rPr>
-              <w:t xml:space="preserve">  </w:t>
-            </w:r>
-            <w:r>
-              <w:rPr>
-                <w:rFonts w:eastAsia="Arial"/>
-                <w:b w:val="false"/>
-                <w:bCs w:val="false"/>
-                <w:sz w:val="24"/>
-                <w:szCs w:val="24"/>
-              </w:rPr>
-              <w:t>En principio que ya estén cargadas para luego en el caso de necesitarlo modificarlas nosotros o crear nuevas</w:t>
-            </w:r>
-            <w:r>
-              <w:rPr>
-                <w:b w:val="false"/>
-                <w:bCs w:val="false"/>
-                <w:sz w:val="24"/>
-                <w:szCs w:val="24"/>
-              </w:rPr>
               <w:t xml:space="preserve">. </w:t>
             </w:r>
           </w:p>
           <w:p>
             <w:pPr>
-              <w:pStyle w:val="Heading1"/>
+              <w:pStyle w:val="Ttulo1"/>
               <w:numPr>
                 <w:ilvl w:val="0"/>
                 <w:numId w:val="0"/>
@@ -1606,8 +1394,199 @@
                 <w:sz w:val="24"/>
                 <w:szCs w:val="24"/>
               </w:rPr>
-              <w:t>¿</w:t>
-            </w:r>
+              <w:t>¿Qué datos registrarán de los usuarios?</w:t>
+            </w:r>
+          </w:p>
+          <w:p>
+            <w:pPr>
+              <w:pStyle w:val="Normalindentado1"/>
+              <w:ind w:left="0" w:right="0" w:hanging="0"/>
+              <w:rPr>
+                <w:b w:val="false"/>
+                <w:b w:val="false"/>
+                <w:sz w:val="24"/>
+                <w:szCs w:val="24"/>
+              </w:rPr>
+            </w:pPr>
+            <w:r>
+              <w:rPr>
+                <w:b w:val="false"/>
+                <w:sz w:val="24"/>
+                <w:szCs w:val="24"/>
+              </w:rPr>
+            </w:r>
+          </w:p>
+          <w:p>
+            <w:pPr>
+              <w:pStyle w:val="Normalindentado1"/>
+              <w:ind w:left="0" w:right="0" w:hanging="0"/>
+              <w:rPr/>
+            </w:pPr>
+            <w:r>
+              <w:rPr>
+                <w:rFonts w:eastAsia="Arial"/>
+                <w:b w:val="false"/>
+                <w:sz w:val="24"/>
+                <w:szCs w:val="24"/>
+              </w:rPr>
+              <w:t xml:space="preserve">  </w:t>
+            </w:r>
+            <w:r>
+              <w:rPr>
+                <w:rFonts w:eastAsia="Arial"/>
+                <w:b w:val="false"/>
+                <w:sz w:val="24"/>
+                <w:szCs w:val="24"/>
+              </w:rPr>
+              <w:t>De los usuarios necesitamos:</w:t>
+            </w:r>
+          </w:p>
+          <w:p>
+            <w:pPr>
+              <w:pStyle w:val="Normalindentado1"/>
+              <w:ind w:left="0" w:right="0" w:hanging="0"/>
+              <w:rPr>
+                <w:rFonts w:eastAsia="Arial"/>
+                <w:b w:val="false"/>
+                <w:b w:val="false"/>
+                <w:sz w:val="24"/>
+                <w:szCs w:val="24"/>
+              </w:rPr>
+            </w:pPr>
+            <w:r>
+              <w:rPr>
+                <w:rFonts w:eastAsia="Arial"/>
+                <w:b w:val="false"/>
+                <w:sz w:val="24"/>
+                <w:szCs w:val="24"/>
+              </w:rPr>
+              <w:t>- Correo (Será con el que se loggen en el sistema)</w:t>
+            </w:r>
+          </w:p>
+          <w:p>
+            <w:pPr>
+              <w:pStyle w:val="Normalindentado1"/>
+              <w:ind w:left="0" w:right="0" w:hanging="0"/>
+              <w:rPr/>
+            </w:pPr>
+            <w:r>
+              <w:rPr>
+                <w:rFonts w:eastAsia="Arial"/>
+                <w:b w:val="false"/>
+                <w:sz w:val="24"/>
+                <w:szCs w:val="24"/>
+              </w:rPr>
+              <w:t>- Contraseña</w:t>
+            </w:r>
+            <w:r>
+              <w:rPr>
+                <w:b w:val="false"/>
+                <w:sz w:val="24"/>
+                <w:szCs w:val="24"/>
+              </w:rPr>
+              <w:t>.</w:t>
+            </w:r>
+          </w:p>
+          <w:p>
+            <w:pPr>
+              <w:pStyle w:val="Normalindentado1"/>
+              <w:ind w:left="0" w:right="0" w:hanging="0"/>
+              <w:rPr/>
+            </w:pPr>
+            <w:r>
+              <w:rPr>
+                <w:b w:val="false"/>
+                <w:sz w:val="24"/>
+                <w:szCs w:val="24"/>
+              </w:rPr>
+              <w:t>- Nombre y Apellido</w:t>
+            </w:r>
+          </w:p>
+          <w:p>
+            <w:pPr>
+              <w:pStyle w:val="Normalindentado1"/>
+              <w:ind w:left="0" w:right="0" w:hanging="0"/>
+              <w:rPr>
+                <w:b w:val="false"/>
+                <w:b w:val="false"/>
+                <w:sz w:val="24"/>
+                <w:szCs w:val="24"/>
+              </w:rPr>
+            </w:pPr>
+            <w:r>
+              <w:rPr>
+                <w:b w:val="false"/>
+                <w:sz w:val="24"/>
+                <w:szCs w:val="24"/>
+              </w:rPr>
+              <w:t>- Fecha de nacimiento (deberá ser obligatorio que el usuario sea mayor a 18 años)</w:t>
+            </w:r>
+          </w:p>
+          <w:p>
+            <w:pPr>
+              <w:pStyle w:val="Normalindentado1"/>
+              <w:ind w:left="0" w:right="0" w:hanging="0"/>
+              <w:rPr>
+                <w:b w:val="false"/>
+                <w:b w:val="false"/>
+                <w:sz w:val="24"/>
+                <w:szCs w:val="24"/>
+              </w:rPr>
+            </w:pPr>
+            <w:r>
+              <w:rPr>
+                <w:b w:val="false"/>
+                <w:sz w:val="24"/>
+                <w:szCs w:val="24"/>
+              </w:rPr>
+              <w:t>- Creditos (cantidad)</w:t>
+            </w:r>
+          </w:p>
+          <w:p>
+            <w:pPr>
+              <w:pStyle w:val="Normalindentado1"/>
+              <w:ind w:left="0" w:right="0" w:hanging="0"/>
+              <w:rPr>
+                <w:b w:val="false"/>
+                <w:b w:val="false"/>
+                <w:sz w:val="24"/>
+                <w:szCs w:val="24"/>
+              </w:rPr>
+            </w:pPr>
+            <w:r>
+              <w:rPr>
+                <w:b w:val="false"/>
+                <w:sz w:val="24"/>
+                <w:szCs w:val="24"/>
+              </w:rPr>
+              <w:t>- Datos de la tarjeta ( nro, titular, marca, código y vencimiento )</w:t>
+            </w:r>
+          </w:p>
+          <w:p>
+            <w:pPr>
+              <w:pStyle w:val="Normalindentado1"/>
+              <w:ind w:left="0" w:right="0" w:hanging="0"/>
+              <w:rPr>
+                <w:b w:val="false"/>
+                <w:b w:val="false"/>
+                <w:sz w:val="24"/>
+                <w:szCs w:val="24"/>
+              </w:rPr>
+            </w:pPr>
+            <w:r>
+              <w:rPr>
+                <w:b w:val="false"/>
+                <w:sz w:val="24"/>
+                <w:szCs w:val="24"/>
+              </w:rPr>
+            </w:r>
+          </w:p>
+          <w:p>
+            <w:pPr>
+              <w:pStyle w:val="Normalindentado1"/>
+              <w:ind w:left="0" w:right="0" w:hanging="0"/>
+              <w:rPr/>
+            </w:pPr>
             <w:r>
               <w:rPr>
                 <w:b/>
@@ -1615,242 +1594,7 @@
                 <w:sz w:val="24"/>
                 <w:szCs w:val="24"/>
               </w:rPr>
-              <w:t>Qué datos registrarán de los usuarios</w:t>
-            </w:r>
-            <w:r>
-              <w:rPr>
-                <w:b/>
-                <w:bCs/>
-                <w:sz w:val="24"/>
-                <w:szCs w:val="24"/>
-              </w:rPr>
-              <w:t>?</w:t>
-            </w:r>
-          </w:p>
-          <w:p>
-            <w:pPr>
-              <w:pStyle w:val="Normalindentado1"/>
-              <w:ind w:left="0" w:right="0" w:hanging="0"/>
-              <w:rPr>
-                <w:b w:val="false"/>
-                <w:b w:val="false"/>
-                <w:sz w:val="24"/>
-                <w:szCs w:val="24"/>
-              </w:rPr>
-            </w:pPr>
-            <w:r>
-              <w:rPr>
-                <w:b w:val="false"/>
-                <w:sz w:val="24"/>
-                <w:szCs w:val="24"/>
-              </w:rPr>
-            </w:r>
-          </w:p>
-          <w:p>
-            <w:pPr>
-              <w:pStyle w:val="Normalindentado1"/>
-              <w:ind w:left="0" w:right="0" w:hanging="0"/>
-              <w:rPr/>
-            </w:pPr>
-            <w:r>
-              <w:rPr>
-                <w:rFonts w:eastAsia="Arial"/>
-                <w:b w:val="false"/>
-                <w:sz w:val="24"/>
-                <w:szCs w:val="24"/>
-              </w:rPr>
-              <w:t xml:space="preserve">  </w:t>
-            </w:r>
-            <w:r>
-              <w:rPr>
-                <w:rFonts w:eastAsia="Arial"/>
-                <w:b w:val="false"/>
-                <w:sz w:val="24"/>
-                <w:szCs w:val="24"/>
-              </w:rPr>
-              <w:t>De los usuarios necesitamos:</w:t>
-            </w:r>
-          </w:p>
-          <w:p>
-            <w:pPr>
-              <w:pStyle w:val="Normalindentado1"/>
-              <w:ind w:left="0" w:right="0" w:hanging="0"/>
-              <w:rPr>
-                <w:rFonts w:eastAsia="Arial"/>
-                <w:b w:val="false"/>
-                <w:b w:val="false"/>
-                <w:sz w:val="24"/>
-                <w:szCs w:val="24"/>
-              </w:rPr>
-            </w:pPr>
-            <w:r>
-              <w:rPr>
-                <w:rFonts w:eastAsia="Arial"/>
-                <w:b w:val="false"/>
-                <w:sz w:val="24"/>
-                <w:szCs w:val="24"/>
-              </w:rPr>
-              <w:t>- Correo (Será con el que se loggen en el sistema)</w:t>
-            </w:r>
-          </w:p>
-          <w:p>
-            <w:pPr>
-              <w:pStyle w:val="Normalindentado1"/>
-              <w:ind w:left="0" w:right="0" w:hanging="0"/>
-              <w:rPr/>
-            </w:pPr>
-            <w:r>
-              <w:rPr>
-                <w:rFonts w:eastAsia="Arial"/>
-                <w:b w:val="false"/>
-                <w:sz w:val="24"/>
-                <w:szCs w:val="24"/>
-              </w:rPr>
-              <w:t>- Contraseña</w:t>
-            </w:r>
-            <w:r>
-              <w:rPr>
-                <w:b w:val="false"/>
-                <w:sz w:val="24"/>
-                <w:szCs w:val="24"/>
-              </w:rPr>
-              <w:t>.</w:t>
-            </w:r>
-          </w:p>
-          <w:p>
-            <w:pPr>
-              <w:pStyle w:val="Normalindentado1"/>
-              <w:ind w:left="0" w:right="0" w:hanging="0"/>
-              <w:rPr/>
-            </w:pPr>
-            <w:r>
-              <w:rPr>
-                <w:b w:val="false"/>
-                <w:sz w:val="24"/>
-                <w:szCs w:val="24"/>
-              </w:rPr>
-              <w:t xml:space="preserve">- </w:t>
-            </w:r>
-            <w:r>
-              <w:rPr>
-                <w:b w:val="false"/>
-                <w:sz w:val="24"/>
-                <w:szCs w:val="24"/>
-              </w:rPr>
-              <w:t>Nombre y Apellido</w:t>
-            </w:r>
-          </w:p>
-          <w:p>
-            <w:pPr>
-              <w:pStyle w:val="Normalindentado1"/>
-              <w:ind w:left="0" w:right="0" w:hanging="0"/>
-              <w:rPr>
-                <w:b w:val="false"/>
-                <w:b w:val="false"/>
-                <w:sz w:val="24"/>
-                <w:szCs w:val="24"/>
-              </w:rPr>
-            </w:pPr>
-            <w:r>
-              <w:rPr>
-                <w:b w:val="false"/>
-                <w:sz w:val="24"/>
-                <w:szCs w:val="24"/>
-              </w:rPr>
-              <w:t>- Fecha de nacimiento (deberá ser obligatorio que el usuario sea mayor a 18 años)</w:t>
-            </w:r>
-          </w:p>
-          <w:p>
-            <w:pPr>
-              <w:pStyle w:val="Normalindentado1"/>
-              <w:ind w:left="0" w:right="0" w:hanging="0"/>
-              <w:rPr>
-                <w:b w:val="false"/>
-                <w:b w:val="false"/>
-                <w:sz w:val="24"/>
-                <w:szCs w:val="24"/>
-              </w:rPr>
-            </w:pPr>
-            <w:r>
-              <w:rPr>
-                <w:b w:val="false"/>
-                <w:sz w:val="24"/>
-                <w:szCs w:val="24"/>
-              </w:rPr>
-              <w:t>- Creditos (cantidad)</w:t>
-            </w:r>
-          </w:p>
-          <w:p>
-            <w:pPr>
-              <w:pStyle w:val="Normalindentado1"/>
-              <w:ind w:left="0" w:right="0" w:hanging="0"/>
-              <w:rPr>
-                <w:b w:val="false"/>
-                <w:b w:val="false"/>
-                <w:sz w:val="24"/>
-                <w:szCs w:val="24"/>
-              </w:rPr>
-            </w:pPr>
-            <w:r>
-              <w:rPr>
-                <w:b w:val="false"/>
-                <w:sz w:val="24"/>
-                <w:szCs w:val="24"/>
-              </w:rPr>
-              <w:t>- Datos de la tarjeta ( nro, titular, marca, código y vencimiento )</w:t>
-            </w:r>
-          </w:p>
-          <w:p>
-            <w:pPr>
-              <w:pStyle w:val="Normalindentado1"/>
-              <w:ind w:left="0" w:right="0" w:hanging="0"/>
-              <w:rPr>
-                <w:b w:val="false"/>
-                <w:b w:val="false"/>
-                <w:sz w:val="24"/>
-                <w:szCs w:val="24"/>
-              </w:rPr>
-            </w:pPr>
-            <w:r>
-              <w:rPr>
-                <w:b w:val="false"/>
-                <w:sz w:val="24"/>
-                <w:szCs w:val="24"/>
-              </w:rPr>
-            </w:r>
-          </w:p>
-          <w:p>
-            <w:pPr>
-              <w:pStyle w:val="Normalindentado1"/>
-              <w:ind w:left="0" w:right="0" w:hanging="0"/>
-              <w:rPr/>
-            </w:pPr>
-            <w:r>
-              <w:rPr>
-                <w:b/>
-                <w:bCs/>
-                <w:sz w:val="24"/>
-                <w:szCs w:val="24"/>
-              </w:rPr>
-              <w:t>¿</w:t>
-            </w:r>
-            <w:r>
-              <w:rPr>
-                <w:b/>
-                <w:bCs/>
-                <w:sz w:val="24"/>
-                <w:szCs w:val="24"/>
-              </w:rPr>
-              <w:t>Qué tipos de usuarios existen</w:t>
-            </w:r>
-            <w:r>
-              <w:rPr>
-                <w:b/>
-                <w:bCs/>
-                <w:sz w:val="24"/>
-                <w:szCs w:val="24"/>
-              </w:rPr>
-              <w:t>?</w:t>
+              <w:t>¿Qué tipos de usuarios existen?</w:t>
             </w:r>
             <w:r>
               <w:rPr>
@@ -1986,25 +1730,7 @@
                 <w:sz w:val="24"/>
                 <w:szCs w:val="24"/>
               </w:rPr>
-              <w:t>¿</w:t>
-            </w:r>
-            <w:r>
-              <w:rPr>
-                <w:b/>
-                <w:bCs/>
-                <w:sz w:val="24"/>
-                <w:szCs w:val="24"/>
-              </w:rPr>
-              <w:t>Cuando comienzan las subastas y que duración tienen</w:t>
-            </w:r>
-            <w:r>
-              <w:rPr>
-                <w:b/>
-                <w:bCs/>
-                <w:sz w:val="24"/>
-                <w:szCs w:val="24"/>
-              </w:rPr>
-              <w:t>?</w:t>
+              <w:t>¿Cuando comienzan las subastas y que duración tienen?</w:t>
             </w:r>
           </w:p>
           <w:p>
@@ -2091,25 +1817,7 @@
                 <w:sz w:val="24"/>
                 <w:szCs w:val="24"/>
               </w:rPr>
-              <w:t>¿</w:t>
-            </w:r>
-            <w:r>
-              <w:rPr>
-                <w:b/>
-                <w:bCs/>
-                <w:sz w:val="24"/>
-                <w:szCs w:val="24"/>
-              </w:rPr>
-              <w:t>El precio de la subasta es el mismo que posee la propiedad</w:t>
-            </w:r>
-            <w:r>
-              <w:rPr>
-                <w:b/>
-                <w:bCs/>
-                <w:sz w:val="24"/>
-                <w:szCs w:val="24"/>
-              </w:rPr>
-              <w:t>?</w:t>
+              <w:t>¿El precio de la subasta es el mismo que posee la propiedad?</w:t>
             </w:r>
           </w:p>
           <w:p>
@@ -2202,25 +1910,7 @@
                 <w:sz w:val="24"/>
                 <w:szCs w:val="24"/>
               </w:rPr>
-              <w:t>¿</w:t>
-            </w:r>
-            <w:r>
-              <w:rPr>
-                <w:b/>
-                <w:bCs/>
-                <w:sz w:val="24"/>
-                <w:szCs w:val="24"/>
-              </w:rPr>
-              <w:t>Un usuario puede participar de varias subastas al mismo tiempo</w:t>
-            </w:r>
-            <w:r>
-              <w:rPr>
-                <w:b/>
-                <w:bCs/>
-                <w:sz w:val="24"/>
-                <w:szCs w:val="24"/>
-              </w:rPr>
-              <w:t>?</w:t>
+              <w:t>¿Un usuario puede participar de varias subastas al mismo tiempo?</w:t>
             </w:r>
           </w:p>
           <w:p>
@@ -2313,34 +2003,7 @@
                 <w:sz w:val="24"/>
                 <w:szCs w:val="24"/>
               </w:rPr>
-              <w:t>¿</w:t>
-            </w:r>
-            <w:r>
-              <w:rPr>
-                <w:b/>
-                <w:bCs/>
-                <w:sz w:val="24"/>
-                <w:szCs w:val="24"/>
-              </w:rPr>
-              <w:t>Las subastas pueden ser canceladas</w:t>
-            </w:r>
-            <w:r>
-              <w:rPr>
-                <w:b/>
-                <w:bCs/>
-                <w:sz w:val="24"/>
-                <w:szCs w:val="24"/>
-              </w:rPr>
-              <w:t xml:space="preserve">? </w:t>
-            </w:r>
-            <w:r>
-              <w:rPr>
-                <w:b/>
-                <w:bCs/>
-                <w:sz w:val="24"/>
-                <w:szCs w:val="24"/>
-              </w:rPr>
-              <w:t>¿Qué pasa con el credito?</w:t>
+              <w:t>¿Las subastas pueden ser canceladas? ¿Qué pasa con el credito?</w:t>
             </w:r>
           </w:p>
           <w:p>
@@ -2433,16 +2096,7 @@
                 <w:sz w:val="24"/>
                 <w:szCs w:val="24"/>
               </w:rPr>
-              <w:t>¿</w:t>
-            </w:r>
-            <w:r>
-              <w:rPr>
-                <w:b/>
-                <w:bCs/>
-                <w:sz w:val="24"/>
-                <w:szCs w:val="24"/>
-              </w:rPr>
-              <w:t>En qué consisten los HOT SALES?</w:t>
+              <w:t>¿En qué consisten los HOT SALES?</w:t>
             </w:r>
           </w:p>
           <w:p>
@@ -2535,16 +2189,7 @@
                 <w:sz w:val="24"/>
                 <w:szCs w:val="24"/>
               </w:rPr>
-              <w:t>¿</w:t>
-            </w:r>
-            <w:r>
-              <w:rPr>
-                <w:b/>
-                <w:bCs/>
-                <w:sz w:val="24"/>
-                <w:szCs w:val="24"/>
-              </w:rPr>
-              <w:t>Cualquier usuario puede alquilar una propiedad en HOTSALE? ¿Esto consume creditos?</w:t>
+              <w:t>¿Cualquier usuario puede alquilar una propiedad en HOTSALE? ¿Esto consume creditos?</w:t>
             </w:r>
           </w:p>
           <w:p>
@@ -2588,25 +2233,7 @@
                 <w:sz w:val="24"/>
                 <w:szCs w:val="24"/>
               </w:rPr>
-              <w:t>Cualquier usuario podrá reservar en estado de hotsale</w:t>
-            </w:r>
-            <w:r>
-              <w:rPr>
-                <w:rFonts w:eastAsia="Arial"/>
-                <w:b w:val="false"/>
-                <w:sz w:val="24"/>
-                <w:szCs w:val="24"/>
-              </w:rPr>
-              <w:t xml:space="preserve">. </w:t>
-            </w:r>
-            <w:r>
-              <w:rPr>
-                <w:rFonts w:eastAsia="Arial"/>
-                <w:b w:val="false"/>
-                <w:sz w:val="24"/>
-                <w:szCs w:val="24"/>
-              </w:rPr>
-              <w:t>No consume ningun credito, solo se deberá pagar el monto indicado en el mismo.</w:t>
+              <w:t>Cualquier usuario podrá reservar en estado de hotsale. No consume ningun credito, solo se deberá pagar el monto indicado en el mismo.</w:t>
             </w:r>
           </w:p>
           <w:p>
@@ -2801,7 +2428,7 @@
           </w:tcPr>
           <w:p>
             <w:pPr>
-              <w:pStyle w:val="Heading1"/>
+              <w:pStyle w:val="Ttulo1"/>
               <w:numPr>
                 <w:ilvl w:val="0"/>
                 <w:numId w:val="0"/>
@@ -2854,7 +2481,6 @@
               <w:keepNext w:val="false"/>
               <w:keepLines w:val="false"/>
               <w:widowControl w:val="false"/>
-              <w:pBdr/>
               <w:spacing w:lineRule="auto" w:line="240" w:before="0" w:after="200"/>
               <w:ind w:left="0" w:right="0" w:hanging="0"/>
               <w:jc w:val="left"/>
@@ -2883,7 +2509,6 @@
               <w:keepNext w:val="false"/>
               <w:keepLines w:val="false"/>
               <w:widowControl w:val="false"/>
-              <w:pBdr/>
               <w:spacing w:lineRule="auto" w:line="240" w:before="0" w:after="200"/>
               <w:ind w:left="0" w:right="0" w:hanging="0"/>
               <w:jc w:val="left"/>
@@ -2902,17 +2527,7 @@
                 <w:sz w:val="24"/>
                 <w:szCs w:val="24"/>
               </w:rPr>
-              <w:t>S</w:t>
-            </w:r>
-            <w:r>
-              <w:rPr>
-                <w:rFonts w:cs="Arial"/>
-                <w:bCs/>
-                <w:kern w:val="2"/>
-                <w:sz w:val="24"/>
-                <w:szCs w:val="24"/>
-              </w:rPr>
-              <w:t>erá de diseño web responsive, con disponibilidad diaria, a toda hora, con tiempos de rendimiento aceptables para una navegación fluida dentro del sitio.</w:t>
+              <w:t>Será de diseño web responsive, con disponibilidad diaria, a toda hora, con tiempos de rendimiento aceptables para una navegación fluida dentro del sitio.</w:t>
             </w:r>
           </w:p>
           <w:p>
@@ -3445,7 +3060,6 @@
               <w:keepNext w:val="false"/>
               <w:keepLines w:val="false"/>
               <w:widowControl w:val="false"/>
-              <w:pBdr/>
               <w:spacing w:lineRule="auto" w:line="360" w:before="0" w:after="0"/>
               <w:ind w:left="0" w:right="0" w:hanging="0"/>
               <w:jc w:val="left"/>
@@ -3487,7 +3101,7 @@
           </w:tcPr>
           <w:p>
             <w:pPr>
-              <w:pStyle w:val="Heading1"/>
+              <w:pStyle w:val="Ttulo1"/>
               <w:numPr>
                 <w:ilvl w:val="0"/>
                 <w:numId w:val="0"/>
@@ -3636,7 +3250,7 @@
     </w:tbl>
     <w:p>
       <w:pPr>
-        <w:pStyle w:val="Heading1"/>
+        <w:pStyle w:val="Ttulo1"/>
         <w:numPr>
           <w:ilvl w:val="0"/>
           <w:numId w:val="0"/>
@@ -3650,7 +3264,7 @@
       </w:r>
     </w:p>
     <w:sectPr>
-      <w:headerReference w:type="default" r:id="rId5"/>
+      <w:headerReference w:type="default" r:id="rId4"/>
       <w:type w:val="nextPage"/>
       <w:pgSz w:w="11906" w:h="16838"/>
       <w:pgMar w:left="1701" w:right="1701" w:header="720" w:top="1418" w:footer="0" w:bottom="1418" w:gutter="0"/>
@@ -3667,7 +3281,8 @@
 <w:hdr xmlns:o="urn:schemas-microsoft-com:office:office" xmlns:r="http://schemas.openxmlformats.org/officeDocument/2006/relationships" xmlns:v="urn:schemas-microsoft-com:vml" xmlns:w="http://schemas.openxmlformats.org/wordprocessingml/2006/main" xmlns:w10="urn:schemas-microsoft-com:office:word" xmlns:wp="http://schemas.openxmlformats.org/drawingml/2006/wordprocessingDrawing" xmlns:wps="http://schemas.microsoft.com/office/word/2010/wordprocessingShape" xmlns:wpg="http://schemas.microsoft.com/office/word/2010/wordprocessingGroup" xmlns:mc="http://schemas.openxmlformats.org/markup-compatibility/2006" xmlns:wp14="http://schemas.microsoft.com/office/word/2010/wordprocessingDrawing" xmlns:w14="http://schemas.microsoft.com/office/word/2010/wordml" mc:Ignorable="w14 wp14">
   <w:p>
     <w:pPr>
-      <w:pStyle w:val="Header"/>
+      <w:pStyle w:val="Cabecera"/>
+      <w:jc w:val="right"/>
       <w:rPr/>
     </w:pPr>
     <w:r>
@@ -3678,21 +3293,6 @@
 </file>
 
 <file path=word/header2.xml><?xml version="1.0" encoding="utf-8"?>
-<w:hdr xmlns:o="urn:schemas-microsoft-com:office:office" xmlns:r="http://schemas.openxmlformats.org/officeDocument/2006/relationships" xmlns:v="urn:schemas-microsoft-com:vml" xmlns:w="http://schemas.openxmlformats.org/wordprocessingml/2006/main" xmlns:w10="urn:schemas-microsoft-com:office:word" xmlns:wp="http://schemas.openxmlformats.org/drawingml/2006/wordprocessingDrawing" xmlns:wps="http://schemas.microsoft.com/office/word/2010/wordprocessingShape" xmlns:wpg="http://schemas.microsoft.com/office/word/2010/wordprocessingGroup" xmlns:mc="http://schemas.openxmlformats.org/markup-compatibility/2006" xmlns:wp14="http://schemas.microsoft.com/office/word/2010/wordprocessingDrawing" xmlns:w14="http://schemas.microsoft.com/office/word/2010/wordml" mc:Ignorable="w14 wp14">
-  <w:p>
-    <w:pPr>
-      <w:pStyle w:val="Header"/>
-      <w:jc w:val="right"/>
-      <w:rPr/>
-    </w:pPr>
-    <w:r>
-      <w:rPr/>
-    </w:r>
-  </w:p>
-</w:hdr>
-</file>
-
-<file path=word/header3.xml><?xml version="1.0" encoding="utf-8"?>
 <w:hdr xmlns:o="urn:schemas-microsoft-com:office:office" xmlns:r="http://schemas.openxmlformats.org/officeDocument/2006/relationships" xmlns:v="urn:schemas-microsoft-com:vml" xmlns:w="http://schemas.openxmlformats.org/wordprocessingml/2006/main" xmlns:w10="urn:schemas-microsoft-com:office:word" xmlns:wp="http://schemas.openxmlformats.org/drawingml/2006/wordprocessingDrawing" xmlns:wps="http://schemas.microsoft.com/office/word/2010/wordprocessingShape" xmlns:wpg="http://schemas.microsoft.com/office/word/2010/wordprocessingGroup" xmlns:mc="http://schemas.openxmlformats.org/markup-compatibility/2006" xmlns:wp14="http://schemas.microsoft.com/office/word/2010/wordprocessingDrawing" xmlns:w14="http://schemas.microsoft.com/office/word/2010/wordml" mc:Ignorable="w14 wp14">
   <w:p>
     <w:pPr>
@@ -3711,7 +3311,7 @@
   <w:abstractNum w:abstractNumId="1">
     <w:lvl w:ilvl="0">
       <w:start w:val="1"/>
-      <w:pStyle w:val="Heading1"/>
+      <w:pStyle w:val="Ttulo1"/>
       <w:numFmt w:val="decimal"/>
       <w:lvlText w:val="%1"/>
       <w:lvlJc w:val="left"/>
@@ -3721,11 +3321,10 @@
         </w:tabs>
         <w:ind w:left="360" w:hanging="360"/>
       </w:pPr>
-      <w:rPr/>
     </w:lvl>
     <w:lvl w:ilvl="1">
       <w:start w:val="1"/>
-      <w:pStyle w:val="Heading2"/>
+      <w:pStyle w:val="Ttulo2"/>
       <w:numFmt w:val="decimal"/>
       <w:lvlText w:val="%1.%2"/>
       <w:lvlJc w:val="left"/>
@@ -3735,11 +3334,10 @@
         </w:tabs>
         <w:ind w:left="1440" w:hanging="720"/>
       </w:pPr>
-      <w:rPr/>
     </w:lvl>
     <w:lvl w:ilvl="2">
       <w:start w:val="1"/>
-      <w:pStyle w:val="Heading3"/>
+      <w:pStyle w:val="Ttulo3"/>
       <w:numFmt w:val="decimal"/>
       <w:lvlText w:val="%1.%2.%3"/>
       <w:lvlJc w:val="left"/>
@@ -3749,7 +3347,6 @@
         </w:tabs>
         <w:ind w:left="1920" w:hanging="720"/>
       </w:pPr>
-      <w:rPr/>
     </w:lvl>
     <w:lvl w:ilvl="3">
       <w:start w:val="1"/>
@@ -3812,131 +3409,8 @@
       </w:pPr>
     </w:lvl>
   </w:abstractNum>
-  <w:abstractNum w:abstractNumId="2">
-    <w:lvl w:ilvl="0">
-      <w:start w:val="1"/>
-      <w:numFmt w:val="bullet"/>
-      <w:lvlText w:val=""/>
-      <w:lvlJc w:val="left"/>
-      <w:pPr>
-        <w:ind w:left="720" w:hanging="360"/>
-      </w:pPr>
-      <w:rPr>
-        <w:rFonts w:ascii="Wingdings" w:hAnsi="Wingdings" w:cs="Wingdings" w:hint="default"/>
-        <w:sz w:val="24"/>
-        <w:u w:val="none"/>
-      </w:rPr>
-    </w:lvl>
-    <w:lvl w:ilvl="1">
-      <w:start w:val="1"/>
-      <w:numFmt w:val="bullet"/>
-      <w:lvlText w:val=""/>
-      <w:lvlJc w:val="left"/>
-      <w:pPr>
-        <w:ind w:left="1440" w:hanging="360"/>
-      </w:pPr>
-      <w:rPr>
-        <w:rFonts w:ascii="Wingdings 2" w:hAnsi="Wingdings 2" w:cs="Wingdings 2" w:hint="default"/>
-        <w:u w:val="none"/>
-      </w:rPr>
-    </w:lvl>
-    <w:lvl w:ilvl="2">
-      <w:start w:val="1"/>
-      <w:numFmt w:val="bullet"/>
-      <w:lvlText w:val="■"/>
-      <w:lvlJc w:val="left"/>
-      <w:pPr>
-        <w:ind w:left="2160" w:hanging="360"/>
-      </w:pPr>
-      <w:rPr>
-        <w:rFonts w:ascii="OpenSymbol" w:hAnsi="OpenSymbol" w:cs="OpenSymbol" w:hint="default"/>
-        <w:u w:val="none"/>
-      </w:rPr>
-    </w:lvl>
-    <w:lvl w:ilvl="3">
-      <w:start w:val="1"/>
-      <w:numFmt w:val="bullet"/>
-      <w:lvlText w:val=""/>
-      <w:lvlJc w:val="left"/>
-      <w:pPr>
-        <w:ind w:left="2880" w:hanging="360"/>
-      </w:pPr>
-      <w:rPr>
-        <w:rFonts w:ascii="Wingdings" w:hAnsi="Wingdings" w:cs="Wingdings" w:hint="default"/>
-        <w:u w:val="none"/>
-      </w:rPr>
-    </w:lvl>
-    <w:lvl w:ilvl="4">
-      <w:start w:val="1"/>
-      <w:numFmt w:val="bullet"/>
-      <w:lvlText w:val=""/>
-      <w:lvlJc w:val="left"/>
-      <w:pPr>
-        <w:ind w:left="3600" w:hanging="360"/>
-      </w:pPr>
-      <w:rPr>
-        <w:rFonts w:ascii="Wingdings 2" w:hAnsi="Wingdings 2" w:cs="Wingdings 2" w:hint="default"/>
-        <w:u w:val="none"/>
-      </w:rPr>
-    </w:lvl>
-    <w:lvl w:ilvl="5">
-      <w:start w:val="1"/>
-      <w:numFmt w:val="bullet"/>
-      <w:lvlText w:val="■"/>
-      <w:lvlJc w:val="left"/>
-      <w:pPr>
-        <w:ind w:left="4320" w:hanging="360"/>
-      </w:pPr>
-      <w:rPr>
-        <w:rFonts w:ascii="OpenSymbol" w:hAnsi="OpenSymbol" w:cs="OpenSymbol" w:hint="default"/>
-        <w:u w:val="none"/>
-      </w:rPr>
-    </w:lvl>
-    <w:lvl w:ilvl="6">
-      <w:start w:val="1"/>
-      <w:numFmt w:val="bullet"/>
-      <w:lvlText w:val=""/>
-      <w:lvlJc w:val="left"/>
-      <w:pPr>
-        <w:ind w:left="5040" w:hanging="360"/>
-      </w:pPr>
-      <w:rPr>
-        <w:rFonts w:ascii="Wingdings" w:hAnsi="Wingdings" w:cs="Wingdings" w:hint="default"/>
-        <w:u w:val="none"/>
-      </w:rPr>
-    </w:lvl>
-    <w:lvl w:ilvl="7">
-      <w:start w:val="1"/>
-      <w:numFmt w:val="bullet"/>
-      <w:lvlText w:val=""/>
-      <w:lvlJc w:val="left"/>
-      <w:pPr>
-        <w:ind w:left="5760" w:hanging="360"/>
-      </w:pPr>
-      <w:rPr>
-        <w:rFonts w:ascii="Wingdings 2" w:hAnsi="Wingdings 2" w:cs="Wingdings 2" w:hint="default"/>
-        <w:u w:val="none"/>
-      </w:rPr>
-    </w:lvl>
-    <w:lvl w:ilvl="8">
-      <w:start w:val="1"/>
-      <w:numFmt w:val="bullet"/>
-      <w:lvlText w:val="■"/>
-      <w:lvlJc w:val="left"/>
-      <w:pPr>
-        <w:ind w:left="6480" w:hanging="360"/>
-      </w:pPr>
-      <w:rPr>
-        <w:rFonts w:ascii="OpenSymbol" w:hAnsi="OpenSymbol" w:cs="OpenSymbol" w:hint="default"/>
-        <w:u w:val="none"/>
-      </w:rPr>
-    </w:lvl>
-  </w:abstractNum>
   <w:num w:numId="1">
     <w:abstractNumId w:val="1"/>
-  </w:num>
-  <w:num w:numId="2">
-    <w:abstractNumId w:val="2"/>
   </w:num>
 </w:numbering>
 </file>
@@ -3962,23 +3436,22 @@
     <w:pPr>
       <w:widowControl/>
       <w:suppressAutoHyphens w:val="true"/>
-      <w:kinsoku w:val="true"/>
-      <w:overflowPunct w:val="true"/>
-      <w:autoSpaceDE w:val="true"/>
+      <w:overflowPunct w:val="false"/>
       <w:bidi w:val="0"/>
+      <w:jc w:val="left"/>
     </w:pPr>
     <w:rPr>
       <w:rFonts w:ascii="Arial" w:hAnsi="Arial" w:eastAsia="Times New Roman" w:cs="Arial"/>
       <w:color w:val="auto"/>
+      <w:kern w:val="0"/>
       <w:sz w:val="20"/>
       <w:szCs w:val="24"/>
       <w:lang w:val="es-ES" w:eastAsia="zh-CN" w:bidi="ar-SA"/>
     </w:rPr>
   </w:style>
-  <w:style w:type="paragraph" w:styleId="Heading1">
+  <w:style w:type="paragraph" w:styleId="Ttulo1">
     <w:name w:val="Heading 1"/>
     <w:basedOn w:val="Normal"/>
-    <w:next w:val="Normalindentado1"/>
     <w:qFormat/>
     <w:pPr>
       <w:keepNext w:val="true"/>
@@ -3998,10 +3471,9 @@
       <w:szCs w:val="32"/>
     </w:rPr>
   </w:style>
-  <w:style w:type="paragraph" w:styleId="Heading2">
+  <w:style w:type="paragraph" w:styleId="Ttulo2">
     <w:name w:val="Heading 2"/>
     <w:basedOn w:val="Normal"/>
-    <w:next w:val="Normalindentado2"/>
     <w:qFormat/>
     <w:pPr>
       <w:keepNext w:val="true"/>
@@ -4021,10 +3493,9 @@
       <w:szCs w:val="28"/>
     </w:rPr>
   </w:style>
-  <w:style w:type="paragraph" w:styleId="Heading3">
+  <w:style w:type="paragraph" w:styleId="Ttulo3">
     <w:name w:val="Heading 3"/>
     <w:basedOn w:val="Normal"/>
-    <w:next w:val="Normalindentado3"/>
     <w:qFormat/>
     <w:pPr>
       <w:keepNext w:val="true"/>
@@ -4043,17 +3514,12 @@
       <w:szCs w:val="26"/>
     </w:rPr>
   </w:style>
-  <w:style w:type="paragraph" w:styleId="Heading4">
+  <w:style w:type="paragraph" w:styleId="Ttulo4">
     <w:name w:val="Heading 4"/>
     <w:basedOn w:val="Normal"/>
-    <w:next w:val="Normalindentado4"/>
     <w:qFormat/>
     <w:pPr>
       <w:keepNext w:val="true"/>
-      <w:numPr>
-        <w:ilvl w:val="0"/>
-        <w:numId w:val="0"/>
-      </w:numPr>
       <w:spacing w:before="240" w:after="60"/>
       <w:ind w:left="900" w:right="0" w:hanging="0"/>
       <w:outlineLvl w:val="3"/>
@@ -4065,16 +3531,11 @@
       <w:szCs w:val="28"/>
     </w:rPr>
   </w:style>
-  <w:style w:type="paragraph" w:styleId="Heading5">
+  <w:style w:type="paragraph" w:styleId="Ttulo5">
     <w:name w:val="Heading 5"/>
     <w:basedOn w:val="Normal"/>
-    <w:next w:val="Normalindentado5"/>
-    <w:qFormat/>
-    <w:pPr>
-      <w:numPr>
-        <w:ilvl w:val="0"/>
-        <w:numId w:val="0"/>
-      </w:numPr>
+    <w:qFormat/>
+    <w:pPr>
       <w:spacing w:before="240" w:after="60"/>
       <w:ind w:left="1200" w:right="0" w:hanging="0"/>
       <w:outlineLvl w:val="4"/>
@@ -4088,17 +3549,13 @@
       <w:szCs w:val="26"/>
     </w:rPr>
   </w:style>
-  <w:style w:type="paragraph" w:styleId="Heading6">
+  <w:style w:type="paragraph" w:styleId="Ttulo6">
     <w:name w:val="Heading 6"/>
     <w:basedOn w:val="Normal"/>
     <w:next w:val="Normal"/>
     <w:qFormat/>
     <w:pPr>
       <w:keepNext w:val="true"/>
-      <w:numPr>
-        <w:ilvl w:val="0"/>
-        <w:numId w:val="0"/>
-      </w:numPr>
       <w:outlineLvl w:val="5"/>
     </w:pPr>
     <w:rPr>
@@ -4107,17 +3564,13 @@
       <w:sz w:val="22"/>
     </w:rPr>
   </w:style>
-  <w:style w:type="paragraph" w:styleId="Heading7">
+  <w:style w:type="paragraph" w:styleId="Ttulo7">
     <w:name w:val="Heading 7"/>
     <w:basedOn w:val="Normal"/>
     <w:next w:val="Normal"/>
     <w:qFormat/>
     <w:pPr>
       <w:keepNext w:val="true"/>
-      <w:numPr>
-        <w:ilvl w:val="0"/>
-        <w:numId w:val="0"/>
-      </w:numPr>
       <w:outlineLvl w:val="6"/>
     </w:pPr>
     <w:rPr>
@@ -4125,16 +3578,12 @@
       <w:iCs/>
     </w:rPr>
   </w:style>
-  <w:style w:type="paragraph" w:styleId="Heading8">
+  <w:style w:type="paragraph" w:styleId="Ttulo8">
     <w:name w:val="Heading 8"/>
     <w:basedOn w:val="Normal"/>
     <w:next w:val="Normal"/>
     <w:qFormat/>
     <w:pPr>
-      <w:numPr>
-        <w:ilvl w:val="0"/>
-        <w:numId w:val="0"/>
-      </w:numPr>
       <w:spacing w:before="240" w:after="60"/>
       <w:outlineLvl w:val="7"/>
     </w:pPr>
@@ -4143,16 +3592,12 @@
       <w:iCs/>
     </w:rPr>
   </w:style>
-  <w:style w:type="paragraph" w:styleId="Heading9">
+  <w:style w:type="paragraph" w:styleId="Ttulo9">
     <w:name w:val="Heading 9"/>
     <w:basedOn w:val="Normal"/>
     <w:next w:val="Normal"/>
     <w:qFormat/>
     <w:pPr>
-      <w:numPr>
-        <w:ilvl w:val="0"/>
-        <w:numId w:val="0"/>
-      </w:numPr>
       <w:spacing w:before="240" w:after="60"/>
       <w:outlineLvl w:val="8"/>
     </w:pPr>
@@ -4402,13 +3847,14 @@
     <w:qFormat/>
     <w:rPr/>
   </w:style>
-  <w:style w:type="character" w:styleId="PageNumber">
-    <w:name w:val="Page Number"/>
+  <w:style w:type="character" w:styleId="Nmerodepgina">
+    <w:name w:val="Número de página"/>
     <w:basedOn w:val="Fuentedeprrafopredeter"/>
     <w:rPr/>
   </w:style>
   <w:style w:type="character" w:styleId="InternetLink">
     <w:name w:val="Internet Link"/>
+    <w:qFormat/>
     <w:rPr>
       <w:color w:val="0000FF"/>
       <w:u w:val="single"/>
@@ -4509,68 +3955,83 @@
       <w:u w:val="none"/>
     </w:rPr>
   </w:style>
-  <w:style w:type="paragraph" w:styleId="Heading">
-    <w:name w:val="Heading"/>
-    <w:basedOn w:val="Normal"/>
-    <w:next w:val="TextBody"/>
-    <w:qFormat/>
-    <w:pPr>
-      <w:keepNext w:val="true"/>
-      <w:spacing w:before="240" w:after="120"/>
-    </w:pPr>
-    <w:rPr>
-      <w:rFonts w:ascii="Liberation Sans" w:hAnsi="Liberation Sans" w:eastAsia="Noto Sans CJK SC Regular" w:cs="Lohit Devanagari"/>
-      <w:sz w:val="28"/>
-      <w:szCs w:val="28"/>
-    </w:rPr>
-  </w:style>
-  <w:style w:type="paragraph" w:styleId="TextBody">
-    <w:name w:val="Body Text"/>
-    <w:basedOn w:val="Normal"/>
-    <w:pPr/>
-    <w:rPr>
-      <w:sz w:val="16"/>
-    </w:rPr>
-  </w:style>
-  <w:style w:type="paragraph" w:styleId="List">
-    <w:name w:val="List"/>
-    <w:basedOn w:val="Normal"/>
-    <w:pPr>
-      <w:ind w:left="283" w:right="0" w:hanging="283"/>
-    </w:pPr>
-    <w:rPr/>
-  </w:style>
-  <w:style w:type="paragraph" w:styleId="Caption">
-    <w:name w:val="Caption"/>
-    <w:basedOn w:val="Normal"/>
-    <w:qFormat/>
-    <w:pPr>
-      <w:suppressLineNumbers/>
-      <w:spacing w:before="120" w:after="120"/>
-    </w:pPr>
-    <w:rPr>
-      <w:rFonts w:cs="Lohit Devanagari"/>
-      <w:i/>
-      <w:iCs/>
+  <w:style w:type="character" w:styleId="ListLabel19">
+    <w:name w:val="ListLabel 19"/>
+    <w:qFormat/>
+    <w:rPr>
+      <w:rFonts w:cs="Wingdings"/>
       <w:sz w:val="24"/>
-      <w:szCs w:val="24"/>
-    </w:rPr>
-  </w:style>
-  <w:style w:type="paragraph" w:styleId="Index">
-    <w:name w:val="Index"/>
-    <w:basedOn w:val="Normal"/>
-    <w:qFormat/>
-    <w:pPr>
-      <w:suppressLineNumbers/>
-    </w:pPr>
-    <w:rPr>
-      <w:rFonts w:cs="Lohit Devanagari"/>
+      <w:u w:val="none"/>
+    </w:rPr>
+  </w:style>
+  <w:style w:type="character" w:styleId="ListLabel20">
+    <w:name w:val="ListLabel 20"/>
+    <w:qFormat/>
+    <w:rPr>
+      <w:rFonts w:cs="Wingdings 2"/>
+      <w:u w:val="none"/>
+    </w:rPr>
+  </w:style>
+  <w:style w:type="character" w:styleId="ListLabel21">
+    <w:name w:val="ListLabel 21"/>
+    <w:qFormat/>
+    <w:rPr>
+      <w:rFonts w:cs="OpenSymbol"/>
+      <w:u w:val="none"/>
+    </w:rPr>
+  </w:style>
+  <w:style w:type="character" w:styleId="ListLabel22">
+    <w:name w:val="ListLabel 22"/>
+    <w:qFormat/>
+    <w:rPr>
+      <w:rFonts w:cs="Wingdings"/>
+      <w:u w:val="none"/>
+    </w:rPr>
+  </w:style>
+  <w:style w:type="character" w:styleId="ListLabel23">
+    <w:name w:val="ListLabel 23"/>
+    <w:qFormat/>
+    <w:rPr>
+      <w:rFonts w:cs="Wingdings 2"/>
+      <w:u w:val="none"/>
+    </w:rPr>
+  </w:style>
+  <w:style w:type="character" w:styleId="ListLabel24">
+    <w:name w:val="ListLabel 24"/>
+    <w:qFormat/>
+    <w:rPr>
+      <w:rFonts w:cs="OpenSymbol"/>
+      <w:u w:val="none"/>
+    </w:rPr>
+  </w:style>
+  <w:style w:type="character" w:styleId="ListLabel25">
+    <w:name w:val="ListLabel 25"/>
+    <w:qFormat/>
+    <w:rPr>
+      <w:rFonts w:cs="Wingdings"/>
+      <w:u w:val="none"/>
+    </w:rPr>
+  </w:style>
+  <w:style w:type="character" w:styleId="ListLabel26">
+    <w:name w:val="ListLabel 26"/>
+    <w:qFormat/>
+    <w:rPr>
+      <w:rFonts w:cs="Wingdings 2"/>
+      <w:u w:val="none"/>
+    </w:rPr>
+  </w:style>
+  <w:style w:type="character" w:styleId="ListLabel27">
+    <w:name w:val="ListLabel 27"/>
+    <w:qFormat/>
+    <w:rPr>
+      <w:rFonts w:cs="OpenSymbol"/>
+      <w:u w:val="none"/>
     </w:rPr>
   </w:style>
   <w:style w:type="paragraph" w:styleId="Ttulo">
     <w:name w:val="Título"/>
     <w:basedOn w:val="Normal"/>
-    <w:next w:val="TextBody"/>
+    <w:next w:val="Cuerpodetexto"/>
     <w:qFormat/>
     <w:pPr>
       <w:spacing w:before="240" w:after="60"/>
@@ -4585,8 +4046,24 @@
       <w:szCs w:val="32"/>
     </w:rPr>
   </w:style>
+  <w:style w:type="paragraph" w:styleId="Cuerpodetexto">
+    <w:name w:val="Body Text"/>
+    <w:basedOn w:val="Normal"/>
+    <w:pPr/>
+    <w:rPr>
+      <w:sz w:val="16"/>
+    </w:rPr>
+  </w:style>
+  <w:style w:type="paragraph" w:styleId="Lista">
+    <w:name w:val="List"/>
+    <w:basedOn w:val="Normal"/>
+    <w:pPr>
+      <w:ind w:left="283" w:right="0" w:hanging="283"/>
+    </w:pPr>
+    <w:rPr/>
+  </w:style>
   <w:style w:type="paragraph" w:styleId="Leyenda">
-    <w:name w:val="Leyenda"/>
+    <w:name w:val="Caption"/>
     <w:basedOn w:val="Normal"/>
     <w:qFormat/>
     <w:pPr>
@@ -4676,7 +4153,7 @@
       <w:sz w:val="22"/>
     </w:rPr>
   </w:style>
-  <w:style w:type="paragraph" w:styleId="Header">
+  <w:style w:type="paragraph" w:styleId="Cabecera">
     <w:name w:val="Header"/>
     <w:basedOn w:val="Normal"/>
     <w:pPr>
@@ -4687,7 +4164,7 @@
     </w:pPr>
     <w:rPr/>
   </w:style>
-  <w:style w:type="paragraph" w:styleId="Footer">
+  <w:style w:type="paragraph" w:styleId="Piedepgina">
     <w:name w:val="Footer"/>
     <w:basedOn w:val="Normal"/>
     <w:pPr>
@@ -4698,7 +4175,7 @@
     </w:pPr>
     <w:rPr/>
   </w:style>
-  <w:style w:type="paragraph" w:styleId="Contents1">
+  <w:style w:type="paragraph" w:styleId="Sumario1">
     <w:name w:val="TOC 1"/>
     <w:basedOn w:val="Normal"/>
     <w:next w:val="Normal"/>
@@ -4713,7 +4190,7 @@
       <w:szCs w:val="28"/>
     </w:rPr>
   </w:style>
-  <w:style w:type="paragraph" w:styleId="Contents2">
+  <w:style w:type="paragraph" w:styleId="Sumario2">
     <w:name w:val="TOC 2"/>
     <w:basedOn w:val="Normal"/>
     <w:next w:val="Normal"/>
@@ -4725,7 +4202,7 @@
       <w:bCs/>
     </w:rPr>
   </w:style>
-  <w:style w:type="paragraph" w:styleId="Contents3">
+  <w:style w:type="paragraph" w:styleId="Sumario3">
     <w:name w:val="TOC 3"/>
     <w:basedOn w:val="Normal"/>
     <w:next w:val="Normal"/>
@@ -4734,7 +4211,7 @@
     </w:pPr>
     <w:rPr/>
   </w:style>
-  <w:style w:type="paragraph" w:styleId="Contents4">
+  <w:style w:type="paragraph" w:styleId="Sumario4">
     <w:name w:val="TOC 4"/>
     <w:basedOn w:val="Normal"/>
     <w:next w:val="Normal"/>
@@ -4743,7 +4220,7 @@
     </w:pPr>
     <w:rPr/>
   </w:style>
-  <w:style w:type="paragraph" w:styleId="Contents5">
+  <w:style w:type="paragraph" w:styleId="Sumario5">
     <w:name w:val="TOC 5"/>
     <w:basedOn w:val="Normal"/>
     <w:next w:val="Normal"/>
@@ -4752,7 +4229,7 @@
     </w:pPr>
     <w:rPr/>
   </w:style>
-  <w:style w:type="paragraph" w:styleId="Contents6">
+  <w:style w:type="paragraph" w:styleId="Sumario6">
     <w:name w:val="TOC 6"/>
     <w:basedOn w:val="Normal"/>
     <w:next w:val="Normal"/>
@@ -4761,7 +4238,7 @@
     </w:pPr>
     <w:rPr/>
   </w:style>
-  <w:style w:type="paragraph" w:styleId="Contents7">
+  <w:style w:type="paragraph" w:styleId="Sumario7">
     <w:name w:val="TOC 7"/>
     <w:basedOn w:val="Normal"/>
     <w:next w:val="Normal"/>
@@ -4770,7 +4247,7 @@
     </w:pPr>
     <w:rPr/>
   </w:style>
-  <w:style w:type="paragraph" w:styleId="Contents8">
+  <w:style w:type="paragraph" w:styleId="Sumario8">
     <w:name w:val="TOC 8"/>
     <w:basedOn w:val="Normal"/>
     <w:next w:val="Normal"/>
@@ -4779,7 +4256,7 @@
     </w:pPr>
     <w:rPr/>
   </w:style>
-  <w:style w:type="paragraph" w:styleId="Contents9">
+  <w:style w:type="paragraph" w:styleId="Sumario9">
     <w:name w:val="TOC 9"/>
     <w:basedOn w:val="Normal"/>
     <w:next w:val="Normal"/>
@@ -4788,7 +4265,7 @@
     </w:pPr>
     <w:rPr/>
   </w:style>
-  <w:style w:type="paragraph" w:styleId="Footnote">
+  <w:style w:type="paragraph" w:styleId="Notaalpie">
     <w:name w:val="Footnote Text"/>
     <w:basedOn w:val="Normal"/>
     <w:pPr/>
@@ -5007,7 +4484,7 @@
       <w:iCs/>
     </w:rPr>
   </w:style>
-  <w:style w:type="paragraph" w:styleId="Addressee">
+  <w:style w:type="paragraph" w:styleId="Destinatario">
     <w:name w:val="Envelope Address"/>
     <w:basedOn w:val="Normal"/>
     <w:pPr>
@@ -5071,7 +4548,7 @@
     <w:pPr/>
     <w:rPr/>
   </w:style>
-  <w:style w:type="paragraph" w:styleId="Signature">
+  <w:style w:type="paragraph" w:styleId="Firma">
     <w:name w:val="Signature"/>
     <w:basedOn w:val="Normal"/>
     <w:pPr>
@@ -5097,7 +4574,7 @@
       <w:szCs w:val="20"/>
     </w:rPr>
   </w:style>
-  <w:style w:type="paragraph" w:styleId="Index1">
+  <w:style w:type="paragraph" w:styleId="Ndice1">
     <w:name w:val="Index 1"/>
     <w:basedOn w:val="Normal"/>
     <w:next w:val="Normal"/>
@@ -5106,7 +4583,7 @@
     </w:pPr>
     <w:rPr/>
   </w:style>
-  <w:style w:type="paragraph" w:styleId="Index2">
+  <w:style w:type="paragraph" w:styleId="Ndice2">
     <w:name w:val="Index 2"/>
     <w:basedOn w:val="Normal"/>
     <w:next w:val="Normal"/>
@@ -5115,7 +4592,7 @@
     </w:pPr>
     <w:rPr/>
   </w:style>
-  <w:style w:type="paragraph" w:styleId="Index3">
+  <w:style w:type="paragraph" w:styleId="Ndice3">
     <w:name w:val="Index 3"/>
     <w:basedOn w:val="Normal"/>
     <w:next w:val="Normal"/>
@@ -5185,7 +4662,7 @@
     <w:rPr/>
   </w:style>
   <w:style w:type="paragraph" w:styleId="Lista2">
-    <w:name w:val="Lista 2"/>
+    <w:name w:val="List Bullet 3"/>
     <w:basedOn w:val="Normal"/>
     <w:qFormat/>
     <w:pPr>
@@ -5194,7 +4671,7 @@
     <w:rPr/>
   </w:style>
   <w:style w:type="paragraph" w:styleId="Lista3">
-    <w:name w:val="Lista 3"/>
+    <w:name w:val="List Bullet 4"/>
     <w:basedOn w:val="Normal"/>
     <w:qFormat/>
     <w:pPr>
@@ -5203,7 +4680,7 @@
     <w:rPr/>
   </w:style>
   <w:style w:type="paragraph" w:styleId="Lista4">
-    <w:name w:val="Lista 4"/>
+    <w:name w:val="List Bullet 5"/>
     <w:basedOn w:val="Normal"/>
     <w:qFormat/>
     <w:pPr>
@@ -5212,7 +4689,7 @@
     <w:rPr/>
   </w:style>
   <w:style w:type="paragraph" w:styleId="Lista5">
-    <w:name w:val="Lista 5"/>
+    <w:name w:val="List Number"/>
     <w:basedOn w:val="Normal"/>
     <w:qFormat/>
     <w:pPr>
@@ -5236,7 +4713,7 @@
     <w:pPr/>
     <w:rPr/>
   </w:style>
-  <w:style w:type="paragraph" w:styleId="Sender">
+  <w:style w:type="paragraph" w:styleId="Remitente">
     <w:name w:val="Envelope Return"/>
     <w:basedOn w:val="Normal"/>
     <w:pPr/>
@@ -5277,7 +4754,7 @@
       <w:szCs w:val="16"/>
     </w:rPr>
   </w:style>
-  <w:style w:type="paragraph" w:styleId="TextBodyIndent">
+  <w:style w:type="paragraph" w:styleId="Cuerpodetextoconsangra">
     <w:name w:val="Body Text Indent"/>
     <w:basedOn w:val="Normal"/>
     <w:pPr>
@@ -5295,10 +4772,9 @@
     </w:pPr>
     <w:rPr/>
   </w:style>
-  <w:style w:type="paragraph" w:styleId="Subtitle">
+  <w:style w:type="paragraph" w:styleId="Subttulo">
     <w:name w:val="Subtitle"/>
     <w:basedOn w:val="Normal"/>
-    <w:next w:val="TextBody"/>
     <w:qFormat/>
     <w:pPr>
       <w:spacing w:before="0" w:after="60"/>
@@ -5362,7 +4838,7 @@
   </w:style>
   <w:style w:type="paragraph" w:styleId="Textoindependienteprimerasangra">
     <w:name w:val="Texto independiente primera sangría"/>
-    <w:basedOn w:val="TextBody"/>
+    <w:basedOn w:val="Cuerpodetexto"/>
     <w:qFormat/>
     <w:pPr>
       <w:spacing w:before="0" w:after="120"/>
@@ -5374,7 +4850,7 @@
   </w:style>
   <w:style w:type="paragraph" w:styleId="Textoindependienteprimerasangra2">
     <w:name w:val="Texto independiente primera sangría 2"/>
-    <w:basedOn w:val="TextBodyIndent"/>
+    <w:basedOn w:val="Cuerpodetextoconsangra"/>
     <w:qFormat/>
     <w:pPr>
       <w:ind w:left="283" w:right="0" w:firstLine="210"/>
@@ -5398,20 +4874,20 @@
         <w:tab w:val="left" w:pos="4320" w:leader="none"/>
       </w:tabs>
       <w:suppressAutoHyphens w:val="true"/>
-      <w:kinsoku w:val="true"/>
-      <w:overflowPunct w:val="true"/>
-      <w:autoSpaceDE w:val="true"/>
+      <w:overflowPunct w:val="false"/>
       <w:bidi w:val="0"/>
+      <w:jc w:val="left"/>
     </w:pPr>
     <w:rPr>
       <w:rFonts w:ascii="Courier New" w:hAnsi="Courier New" w:eastAsia="Times New Roman" w:cs="Courier New"/>
       <w:color w:val="auto"/>
+      <w:kern w:val="0"/>
       <w:sz w:val="20"/>
       <w:szCs w:val="20"/>
       <w:lang w:val="es-ES" w:eastAsia="zh-CN" w:bidi="ar-SA"/>
     </w:rPr>
   </w:style>
-  <w:style w:type="paragraph" w:styleId="Endnote">
+  <w:style w:type="paragraph" w:styleId="Notafinal">
     <w:name w:val="Endnote Text"/>
     <w:basedOn w:val="Normal"/>
     <w:pPr/>
@@ -5431,10 +4907,9 @@
       <w:szCs w:val="20"/>
     </w:rPr>
   </w:style>
-  <w:style w:type="paragraph" w:styleId="IndexHeading">
+  <w:style w:type="paragraph" w:styleId="Ttulodelndice">
     <w:name w:val="Index Heading"/>
     <w:basedOn w:val="Normal"/>
-    <w:next w:val="Index1"/>
     <w:pPr/>
     <w:rPr>
       <w:rFonts w:ascii="Arial" w:hAnsi="Arial" w:cs="Arial"/>
@@ -5444,7 +4919,7 @@
   </w:style>
   <w:style w:type="paragraph" w:styleId="Titulo1sinnumeracion">
     <w:name w:val="Titulo 1 sin numeracion"/>
-    <w:basedOn w:val="Heading1"/>
+    <w:basedOn w:val="Ttulo1"/>
     <w:next w:val="Normal"/>
     <w:qFormat/>
     <w:pPr>
@@ -5530,28 +5005,6 @@
       <w:bCs/>
     </w:rPr>
   </w:style>
-  <w:style w:type="paragraph" w:styleId="TableContents">
-    <w:name w:val="Table Contents"/>
-    <w:basedOn w:val="Normal"/>
-    <w:qFormat/>
-    <w:pPr>
-      <w:suppressLineNumbers/>
-    </w:pPr>
-    <w:rPr/>
-  </w:style>
-  <w:style w:type="paragraph" w:styleId="TableHeading">
-    <w:name w:val="Table Heading"/>
-    <w:basedOn w:val="TableContents"/>
-    <w:qFormat/>
-    <w:pPr>
-      <w:suppressLineNumbers/>
-      <w:jc w:val="center"/>
-    </w:pPr>
-    <w:rPr>
-      <w:b/>
-      <w:bCs/>
-    </w:rPr>
-  </w:style>
   <w:style w:type="numbering" w:styleId="WW8Num1">
     <w:name w:val="WW8Num1"/>
     <w:qFormat/>

</xml_diff>